<commit_message>
Respuestas parciales preguntas pruebas
</commit_message>
<xml_diff>
--- a/Docs/Observaciones-Lab 7.docx
+++ b/Docs/Observaciones-Lab 7.docx
@@ -3220,6 +3220,23 @@
           <w:lang w:val="es-419"/>
         </w:rPr>
       </w:pPr>
+      <w:r>
+        <w:rPr>
+          <w:rFonts w:ascii="Dax-Regular" w:hAnsi="Dax-Regular"/>
+          <w:lang w:val="es-419"/>
+        </w:rPr>
+        <w:t>No hubo un cambio significativo</w:t>
+      </w:r>
+    </w:p>
+    <w:p>
+      <w:pPr>
+        <w:pStyle w:val="Prrafodelista"/>
+        <w:spacing w:after="0"/>
+        <w:jc w:val="both"/>
+        <w:rPr>
+          <w:lang w:val="es-419"/>
+        </w:rPr>
+      </w:pPr>
     </w:p>
     <w:p>
       <w:pPr>
@@ -3260,12 +3277,105 @@
     </w:p>
     <w:p>
       <w:pPr>
+        <w:pStyle w:val="Prrafodelista"/>
         <w:spacing w:after="0"/>
         <w:jc w:val="both"/>
         <w:rPr>
           <w:lang w:val="es-419"/>
         </w:rPr>
       </w:pPr>
+      <w:r>
+        <w:rPr>
+          <w:rFonts w:ascii="Dax-Regular" w:hAnsi="Dax-Regular"/>
+          <w:lang w:val="es-419"/>
+        </w:rPr>
+        <w:t>No hubo un cambio significativo</w:t>
+      </w:r>
+    </w:p>
+    <w:p>
+      <w:pPr>
+        <w:spacing w:after="0"/>
+        <w:jc w:val="both"/>
+        <w:rPr>
+          <w:lang w:val="es-419"/>
+        </w:rPr>
+      </w:pPr>
+    </w:p>
+    <w:p>
+      <w:pPr>
+        <w:pStyle w:val="Prrafodelista"/>
+        <w:numPr>
+          <w:ilvl w:val="0"/>
+          <w:numId w:val="8"/>
+        </w:numPr>
+        <w:spacing w:after="0" w:line="240" w:lineRule="auto"/>
+        <w:ind w:left="714" w:hanging="357"/>
+        <w:jc w:val="both"/>
+        <w:rPr>
+          <w:lang w:val="es-419"/>
+        </w:rPr>
+      </w:pPr>
+      <w:r>
+        <w:rPr>
+          <w:rFonts w:ascii="Dax-Regular" w:hAnsi="Dax-Regular"/>
+          <w:lang w:val="es-419"/>
+        </w:rPr>
+        <w:t xml:space="preserve">¿Qué cambios percibe en el </w:t>
+      </w:r>
+      <w:r>
+        <w:rPr>
+          <w:rFonts w:ascii="Dax-Regular" w:hAnsi="Dax-Regular"/>
+          <w:b/>
+          <w:bCs/>
+          <w:lang w:val="es-419"/>
+        </w:rPr>
+        <w:t>tiempo de ejecución</w:t>
+      </w:r>
+      <w:r>
+        <w:rPr>
+          <w:rFonts w:ascii="Dax-Regular" w:hAnsi="Dax-Regular"/>
+          <w:lang w:val="es-419"/>
+        </w:rPr>
+        <w:t xml:space="preserve"> al modificar el esquema de colisiones?, si los percibe, describa las diferencias y argumente su respuesta.</w:t>
+      </w:r>
+    </w:p>
+    <w:p>
+      <w:pPr>
+        <w:pStyle w:val="Prrafodelista"/>
+        <w:rPr>
+          <w:lang w:val="es-419"/>
+        </w:rPr>
+      </w:pPr>
+      <w:r>
+        <w:rPr>
+          <w:lang w:val="es-419"/>
+        </w:rPr>
+        <w:t xml:space="preserve">En términos generales, chaining </w:t>
+      </w:r>
+      <w:r>
+        <w:rPr>
+          <w:lang w:val="es-419"/>
+        </w:rPr>
+        <w:t>presentó menores tiempos que probing</w:t>
+      </w:r>
+    </w:p>
+    <w:p>
+      <w:pPr>
+        <w:tabs>
+          <w:tab w:val="left" w:pos="3471"/>
+        </w:tabs>
+        <w:spacing w:after="0"/>
+        <w:jc w:val="both"/>
+        <w:rPr>
+          <w:lang w:val="es-419"/>
+        </w:rPr>
+      </w:pPr>
+      <w:r>
+        <w:rPr>
+          <w:lang w:val="es-419"/>
+        </w:rPr>
+        <w:tab/>
+      </w:r>
     </w:p>
     <w:p>
       <w:pPr>
@@ -3294,7 +3404,7 @@
           <w:bCs/>
           <w:lang w:val="es-419"/>
         </w:rPr>
-        <w:t>tiempo de ejecución</w:t>
+        <w:t>consumo de memoria</w:t>
       </w:r>
       <w:r>
         <w:rPr>
@@ -3306,48 +3416,19 @@
     </w:p>
     <w:p>
       <w:pPr>
+        <w:pStyle w:val="Prrafodelista"/>
         <w:spacing w:after="0"/>
         <w:jc w:val="both"/>
         <w:rPr>
           <w:lang w:val="es-419"/>
         </w:rPr>
       </w:pPr>
-    </w:p>
-    <w:p>
-      <w:pPr>
-        <w:pStyle w:val="Prrafodelista"/>
-        <w:numPr>
-          <w:ilvl w:val="0"/>
-          <w:numId w:val="8"/>
-        </w:numPr>
-        <w:spacing w:after="0"/>
-        <w:jc w:val="both"/>
-        <w:rPr>
-          <w:lang w:val="es-419"/>
-        </w:rPr>
-      </w:pPr>
       <w:r>
         <w:rPr>
           <w:rFonts w:ascii="Dax-Regular" w:hAnsi="Dax-Regular"/>
           <w:lang w:val="es-419"/>
         </w:rPr>
-        <w:t xml:space="preserve">¿Qué cambios percibe en el </w:t>
-      </w:r>
-      <w:r>
-        <w:rPr>
-          <w:rFonts w:ascii="Dax-Regular" w:hAnsi="Dax-Regular"/>
-          <w:b/>
-          <w:bCs/>
-          <w:lang w:val="es-419"/>
-        </w:rPr>
-        <w:t>consumo de memoria</w:t>
-      </w:r>
-      <w:r>
-        <w:rPr>
-          <w:rFonts w:ascii="Dax-Regular" w:hAnsi="Dax-Regular"/>
-          <w:lang w:val="es-419"/>
-        </w:rPr>
-        <w:t xml:space="preserve"> al modificar el esquema de colisiones?, si los percibe, describa las diferencias y argumente su respuesta.</w:t>
+        <w:t>No hay un cambio significativo en la cantidad de datos consumidos</w:t>
       </w:r>
     </w:p>
     <w:p>

</xml_diff>